<commit_message>
Added analyses with predictions of SpO2 by BMI and atelectasis percentage in Part 6. Since there were influential outliers affecting reliability of predictions, I removed these. Thus, I added Part 8 which replicate SpO2 models without having removed influential outliers.
</commit_message>
<xml_diff>
--- a/results/output_tables/TableS2.docx
+++ b/results/output_tables/TableS2.docx
@@ -547,31 +547,31 @@
                 <w:rFonts w:ascii="Calibri" w:hAnsi="Calibri"/>
                 <w:sz w:val="20"/>
               </w:rPr>
-              <w:t xml:space="default">0.55</w:t>
-            </w:r>
-          </w:p>
-        </w:tc>
-        <w:tc>
-          <w:tcPr>
-            <w:tcBorders>
-              <w:top w:val="single" w:space="0" w:color="D3D3D3"/>
-              <w:bottom w:val="single" w:space="0" w:color="D3D3D3"/>
-              <w:start w:val="single" w:space="0" w:color="D3D3D3"/>
-              <w:end w:val="single" w:space="0" w:color="D3D3D3"/>
-            </w:tcBorders>
-          </w:tcPr>
-          <w:p>
-            <w:pPr>
-              <w:spacing w:before="0" w:after="60"/>
-              <w:keepNext/>
-              <w:jc w:val="center"/>
-            </w:pPr>
-            <w:r>
-              <w:rPr>
-                <w:rFonts w:ascii="Calibri" w:hAnsi="Calibri"/>
-                <w:sz w:val="20"/>
-              </w:rPr>
-              <w:t xml:space="default">0.44, 0.68</w:t>
+              <w:t xml:space="default">0.53</w:t>
+            </w:r>
+          </w:p>
+        </w:tc>
+        <w:tc>
+          <w:tcPr>
+            <w:tcBorders>
+              <w:top w:val="single" w:space="0" w:color="D3D3D3"/>
+              <w:bottom w:val="single" w:space="0" w:color="D3D3D3"/>
+              <w:start w:val="single" w:space="0" w:color="D3D3D3"/>
+              <w:end w:val="single" w:space="0" w:color="D3D3D3"/>
+            </w:tcBorders>
+          </w:tcPr>
+          <w:p>
+            <w:pPr>
+              <w:spacing w:before="0" w:after="60"/>
+              <w:keepNext/>
+              <w:jc w:val="center"/>
+            </w:pPr>
+            <w:r>
+              <w:rPr>
+                <w:rFonts w:ascii="Calibri" w:hAnsi="Calibri"/>
+                <w:sz w:val="20"/>
+              </w:rPr>
+              <w:t xml:space="default">0.43, 0.66</w:t>
             </w:r>
           </w:p>
         </w:tc>
@@ -1015,31 +1015,31 @@
                 <w:rFonts w:ascii="Calibri" w:hAnsi="Calibri"/>
                 <w:sz w:val="20"/>
               </w:rPr>
-              <w:t xml:space="default">0.64</w:t>
-            </w:r>
-          </w:p>
-        </w:tc>
-        <w:tc>
-          <w:tcPr>
-            <w:tcBorders>
-              <w:top w:val="single" w:space="0" w:color="D3D3D3"/>
-              <w:bottom w:val="single" w:space="0" w:color="D3D3D3"/>
-              <w:start w:val="single" w:space="0" w:color="D3D3D3"/>
-              <w:end w:val="single" w:space="0" w:color="D3D3D3"/>
-            </w:tcBorders>
-          </w:tcPr>
-          <w:p>
-            <w:pPr>
-              <w:spacing w:before="0" w:after="60"/>
-              <w:keepNext/>
-              <w:jc w:val="center"/>
-            </w:pPr>
-            <w:r>
-              <w:rPr>
-                <w:rFonts w:ascii="Calibri" w:hAnsi="Calibri"/>
-                <w:sz w:val="20"/>
-              </w:rPr>
-              <w:t xml:space="default">0.53, 0.77</w:t>
+              <w:t xml:space="default">0.63</w:t>
+            </w:r>
+          </w:p>
+        </w:tc>
+        <w:tc>
+          <w:tcPr>
+            <w:tcBorders>
+              <w:top w:val="single" w:space="0" w:color="D3D3D3"/>
+              <w:bottom w:val="single" w:space="0" w:color="D3D3D3"/>
+              <w:start w:val="single" w:space="0" w:color="D3D3D3"/>
+              <w:end w:val="single" w:space="0" w:color="D3D3D3"/>
+            </w:tcBorders>
+          </w:tcPr>
+          <w:p>
+            <w:pPr>
+              <w:spacing w:before="0" w:after="60"/>
+              <w:keepNext/>
+              <w:jc w:val="center"/>
+            </w:pPr>
+            <w:r>
+              <w:rPr>
+                <w:rFonts w:ascii="Calibri" w:hAnsi="Calibri"/>
+                <w:sz w:val="20"/>
+              </w:rPr>
+              <w:t xml:space="default">0.53, 0.75</w:t>
             </w:r>
           </w:p>
         </w:tc>
@@ -1297,7 +1297,7 @@
                 <w:rFonts w:ascii="Calibri" w:hAnsi="Calibri"/>
                 <w:sz w:val="20"/>
               </w:rPr>
-              <w:t xml:space="default">0.3</w:t>
+              <w:t xml:space="default">0.4</w:t>
             </w:r>
           </w:p>
         </w:tc>
@@ -1685,55 +1685,55 @@
                 <w:rFonts w:ascii="Calibri" w:hAnsi="Calibri"/>
                 <w:sz w:val="20"/>
               </w:rPr>
-              <w:t xml:space="default">0.91</w:t>
-            </w:r>
-          </w:p>
-        </w:tc>
-        <w:tc>
-          <w:tcPr>
-            <w:tcBorders>
-              <w:top w:val="single" w:space="0" w:color="D3D3D3"/>
-              <w:bottom w:val="single" w:space="0" w:color="D3D3D3"/>
-              <w:start w:val="single" w:space="0" w:color="D3D3D3"/>
-              <w:end w:val="single" w:space="0" w:color="D3D3D3"/>
-            </w:tcBorders>
-          </w:tcPr>
-          <w:p>
-            <w:pPr>
-              <w:spacing w:before="0" w:after="60"/>
-              <w:keepNext/>
-              <w:jc w:val="center"/>
-            </w:pPr>
-            <w:r>
-              <w:rPr>
-                <w:rFonts w:ascii="Calibri" w:hAnsi="Calibri"/>
-                <w:sz w:val="20"/>
-              </w:rPr>
-              <w:t xml:space="default">0.78, 1.06</w:t>
-            </w:r>
-          </w:p>
-        </w:tc>
-        <w:tc>
-          <w:tcPr>
-            <w:tcBorders>
-              <w:top w:val="single" w:space="0" w:color="D3D3D3"/>
-              <w:bottom w:val="single" w:space="0" w:color="D3D3D3"/>
-              <w:start w:val="single" w:space="0" w:color="D3D3D3"/>
-              <w:end w:val="single" w:space="0" w:color="D3D3D3"/>
-            </w:tcBorders>
-          </w:tcPr>
-          <w:p>
-            <w:pPr>
-              <w:spacing w:before="0" w:after="60"/>
-              <w:keepNext/>
-              <w:jc w:val="center"/>
-            </w:pPr>
-            <w:r>
-              <w:rPr>
-                <w:rFonts w:ascii="Calibri" w:hAnsi="Calibri"/>
-                <w:sz w:val="20"/>
-              </w:rPr>
-              <w:t xml:space="default">0.2</w:t>
+              <w:t xml:space="default">0.93</w:t>
+            </w:r>
+          </w:p>
+        </w:tc>
+        <w:tc>
+          <w:tcPr>
+            <w:tcBorders>
+              <w:top w:val="single" w:space="0" w:color="D3D3D3"/>
+              <w:bottom w:val="single" w:space="0" w:color="D3D3D3"/>
+              <w:start w:val="single" w:space="0" w:color="D3D3D3"/>
+              <w:end w:val="single" w:space="0" w:color="D3D3D3"/>
+            </w:tcBorders>
+          </w:tcPr>
+          <w:p>
+            <w:pPr>
+              <w:spacing w:before="0" w:after="60"/>
+              <w:keepNext/>
+              <w:jc w:val="center"/>
+            </w:pPr>
+            <w:r>
+              <w:rPr>
+                <w:rFonts w:ascii="Calibri" w:hAnsi="Calibri"/>
+                <w:sz w:val="20"/>
+              </w:rPr>
+              <w:t xml:space="default">0.81, 1.06</w:t>
+            </w:r>
+          </w:p>
+        </w:tc>
+        <w:tc>
+          <w:tcPr>
+            <w:tcBorders>
+              <w:top w:val="single" w:space="0" w:color="D3D3D3"/>
+              <w:bottom w:val="single" w:space="0" w:color="D3D3D3"/>
+              <w:start w:val="single" w:space="0" w:color="D3D3D3"/>
+              <w:end w:val="single" w:space="0" w:color="D3D3D3"/>
+            </w:tcBorders>
+          </w:tcPr>
+          <w:p>
+            <w:pPr>
+              <w:spacing w:before="0" w:after="60"/>
+              <w:keepNext/>
+              <w:jc w:val="center"/>
+            </w:pPr>
+            <w:r>
+              <w:rPr>
+                <w:rFonts w:ascii="Calibri" w:hAnsi="Calibri"/>
+                <w:sz w:val="20"/>
+              </w:rPr>
+              <w:t xml:space="default">0.3</w:t>
             </w:r>
           </w:p>
         </w:tc>
@@ -2222,55 +2222,55 @@
                 <w:rFonts w:ascii="Calibri" w:hAnsi="Calibri"/>
                 <w:sz w:val="20"/>
               </w:rPr>
-              <w:t xml:space="default">0.89</w:t>
-            </w:r>
-          </w:p>
-        </w:tc>
-        <w:tc>
-          <w:tcPr>
-            <w:tcBorders>
-              <w:top w:val="single" w:space="0" w:color="D3D3D3"/>
-              <w:bottom w:val="single" w:space="0" w:color="D3D3D3"/>
-              <w:start w:val="single" w:space="0" w:color="D3D3D3"/>
-              <w:end w:val="single" w:space="0" w:color="D3D3D3"/>
-            </w:tcBorders>
-          </w:tcPr>
-          <w:p>
-            <w:pPr>
-              <w:spacing w:before="0" w:after="60"/>
-              <w:keepNext/>
-              <w:jc w:val="center"/>
-            </w:pPr>
-            <w:r>
-              <w:rPr>
-                <w:rFonts w:ascii="Calibri" w:hAnsi="Calibri"/>
-                <w:sz w:val="20"/>
-              </w:rPr>
-              <w:t xml:space="default">0.71, 1.11</w:t>
-            </w:r>
-          </w:p>
-        </w:tc>
-        <w:tc>
-          <w:tcPr>
-            <w:tcBorders>
-              <w:top w:val="single" w:space="0" w:color="D3D3D3"/>
-              <w:bottom w:val="single" w:space="0" w:color="D3D3D3"/>
-              <w:start w:val="single" w:space="0" w:color="D3D3D3"/>
-              <w:end w:val="single" w:space="0" w:color="D3D3D3"/>
-            </w:tcBorders>
-          </w:tcPr>
-          <w:p>
-            <w:pPr>
-              <w:spacing w:before="0" w:after="60"/>
-              <w:keepNext/>
-              <w:jc w:val="center"/>
-            </w:pPr>
-            <w:r>
-              <w:rPr>
-                <w:rFonts w:ascii="Calibri" w:hAnsi="Calibri"/>
-                <w:sz w:val="20"/>
-              </w:rPr>
-              <w:t xml:space="default">0.3</w:t>
+              <w:t xml:space="default">0.91</w:t>
+            </w:r>
+          </w:p>
+        </w:tc>
+        <w:tc>
+          <w:tcPr>
+            <w:tcBorders>
+              <w:top w:val="single" w:space="0" w:color="D3D3D3"/>
+              <w:bottom w:val="single" w:space="0" w:color="D3D3D3"/>
+              <w:start w:val="single" w:space="0" w:color="D3D3D3"/>
+              <w:end w:val="single" w:space="0" w:color="D3D3D3"/>
+            </w:tcBorders>
+          </w:tcPr>
+          <w:p>
+            <w:pPr>
+              <w:spacing w:before="0" w:after="60"/>
+              <w:keepNext/>
+              <w:jc w:val="center"/>
+            </w:pPr>
+            <w:r>
+              <w:rPr>
+                <w:rFonts w:ascii="Calibri" w:hAnsi="Calibri"/>
+                <w:sz w:val="20"/>
+              </w:rPr>
+              <w:t xml:space="default">0.75, 1.12</w:t>
+            </w:r>
+          </w:p>
+        </w:tc>
+        <w:tc>
+          <w:tcPr>
+            <w:tcBorders>
+              <w:top w:val="single" w:space="0" w:color="D3D3D3"/>
+              <w:bottom w:val="single" w:space="0" w:color="D3D3D3"/>
+              <w:start w:val="single" w:space="0" w:color="D3D3D3"/>
+              <w:end w:val="single" w:space="0" w:color="D3D3D3"/>
+            </w:tcBorders>
+          </w:tcPr>
+          <w:p>
+            <w:pPr>
+              <w:spacing w:before="0" w:after="60"/>
+              <w:keepNext/>
+              <w:jc w:val="center"/>
+            </w:pPr>
+            <w:r>
+              <w:rPr>
+                <w:rFonts w:ascii="Calibri" w:hAnsi="Calibri"/>
+                <w:sz w:val="20"/>
+              </w:rPr>
+              <w:t xml:space="default">0.4</w:t>
             </w:r>
           </w:p>
         </w:tc>
@@ -2347,7 +2347,7 @@
                 <w:rFonts w:ascii="Calibri" w:hAnsi="Calibri"/>
                 <w:sz w:val="20"/>
               </w:rPr>
-              <w:t xml:space="default">0.99, 1.01</w:t>
+              <w:t xml:space="default">0.99, 1.00</w:t>
             </w:r>
           </w:p>
         </w:tc>
@@ -2650,7 +2650,7 @@
                 <w:rFonts w:ascii="Calibri" w:hAnsi="Calibri"/>
                 <w:sz w:val="20"/>
               </w:rPr>
-              <w:t xml:space="default">0.51, 0.76</w:t>
+              <w:t xml:space="default">0.52, 0.75</w:t>
             </w:r>
           </w:p>
         </w:tc>
@@ -3030,55 +3030,55 @@
                 <w:rFonts w:ascii="Calibri" w:hAnsi="Calibri"/>
                 <w:sz w:val="20"/>
               </w:rPr>
-              <w:t xml:space="default">0.97</w:t>
-            </w:r>
-          </w:p>
-        </w:tc>
-        <w:tc>
-          <w:tcPr>
-            <w:tcBorders>
-              <w:top w:val="single" w:space="0" w:color="D3D3D3"/>
-              <w:bottom w:val="single" w:space="0" w:color="D3D3D3"/>
-              <w:start w:val="single" w:space="0" w:color="D3D3D3"/>
-              <w:end w:val="single" w:space="0" w:color="D3D3D3"/>
-            </w:tcBorders>
-          </w:tcPr>
-          <w:p>
-            <w:pPr>
-              <w:spacing w:before="0" w:after="60"/>
-              <w:keepNext/>
-              <w:jc w:val="center"/>
-            </w:pPr>
-            <w:r>
-              <w:rPr>
-                <w:rFonts w:ascii="Calibri" w:hAnsi="Calibri"/>
-                <w:sz w:val="20"/>
-              </w:rPr>
-              <w:t xml:space="default">0.82, 1.16</w:t>
-            </w:r>
-          </w:p>
-        </w:tc>
-        <w:tc>
-          <w:tcPr>
-            <w:tcBorders>
-              <w:top w:val="single" w:space="0" w:color="D3D3D3"/>
-              <w:bottom w:val="single" w:space="0" w:color="D3D3D3"/>
-              <w:start w:val="single" w:space="0" w:color="D3D3D3"/>
-              <w:end w:val="single" w:space="0" w:color="D3D3D3"/>
-            </w:tcBorders>
-          </w:tcPr>
-          <w:p>
-            <w:pPr>
-              <w:spacing w:before="0" w:after="60"/>
-              <w:keepNext/>
-              <w:jc w:val="center"/>
-            </w:pPr>
-            <w:r>
-              <w:rPr>
-                <w:rFonts w:ascii="Calibri" w:hAnsi="Calibri"/>
-                <w:sz w:val="20"/>
-              </w:rPr>
-              <w:t xml:space="default">0.7</w:t>
+              <w:t xml:space="default">0.94</w:t>
+            </w:r>
+          </w:p>
+        </w:tc>
+        <w:tc>
+          <w:tcPr>
+            <w:tcBorders>
+              <w:top w:val="single" w:space="0" w:color="D3D3D3"/>
+              <w:bottom w:val="single" w:space="0" w:color="D3D3D3"/>
+              <w:start w:val="single" w:space="0" w:color="D3D3D3"/>
+              <w:end w:val="single" w:space="0" w:color="D3D3D3"/>
+            </w:tcBorders>
+          </w:tcPr>
+          <w:p>
+            <w:pPr>
+              <w:spacing w:before="0" w:after="60"/>
+              <w:keepNext/>
+              <w:jc w:val="center"/>
+            </w:pPr>
+            <w:r>
+              <w:rPr>
+                <w:rFonts w:ascii="Calibri" w:hAnsi="Calibri"/>
+                <w:sz w:val="20"/>
+              </w:rPr>
+              <w:t xml:space="default">0.80, 1.12</w:t>
+            </w:r>
+          </w:p>
+        </w:tc>
+        <w:tc>
+          <w:tcPr>
+            <w:tcBorders>
+              <w:top w:val="single" w:space="0" w:color="D3D3D3"/>
+              <w:bottom w:val="single" w:space="0" w:color="D3D3D3"/>
+              <w:start w:val="single" w:space="0" w:color="D3D3D3"/>
+              <w:end w:val="single" w:space="0" w:color="D3D3D3"/>
+            </w:tcBorders>
+          </w:tcPr>
+          <w:p>
+            <w:pPr>
+              <w:spacing w:before="0" w:after="60"/>
+              <w:keepNext/>
+              <w:jc w:val="center"/>
+            </w:pPr>
+            <w:r>
+              <w:rPr>
+                <w:rFonts w:ascii="Calibri" w:hAnsi="Calibri"/>
+                <w:sz w:val="20"/>
+              </w:rPr>
+              <w:t xml:space="default">0.5</w:t>
             </w:r>
           </w:p>
         </w:tc>
@@ -3466,55 +3466,55 @@
                 <w:rFonts w:ascii="Calibri" w:hAnsi="Calibri"/>
                 <w:sz w:val="20"/>
               </w:rPr>
-              <w:t xml:space="default">0.97</w:t>
-            </w:r>
-          </w:p>
-        </w:tc>
-        <w:tc>
-          <w:tcPr>
-            <w:tcBorders>
-              <w:top w:val="single" w:space="0" w:color="D3D3D3"/>
-              <w:bottom w:val="single" w:space="0" w:color="D3D3D3"/>
-              <w:start w:val="single" w:space="0" w:color="D3D3D3"/>
-              <w:end w:val="single" w:space="0" w:color="D3D3D3"/>
-            </w:tcBorders>
-          </w:tcPr>
-          <w:p>
-            <w:pPr>
-              <w:spacing w:before="0" w:after="60"/>
-              <w:keepNext/>
-              <w:jc w:val="center"/>
-            </w:pPr>
-            <w:r>
-              <w:rPr>
-                <w:rFonts w:ascii="Calibri" w:hAnsi="Calibri"/>
-                <w:sz w:val="20"/>
-              </w:rPr>
-              <w:t xml:space="default">0.82, 1.15</w:t>
-            </w:r>
-          </w:p>
-        </w:tc>
-        <w:tc>
-          <w:tcPr>
-            <w:tcBorders>
-              <w:top w:val="single" w:space="0" w:color="D3D3D3"/>
-              <w:bottom w:val="single" w:space="0" w:color="D3D3D3"/>
-              <w:start w:val="single" w:space="0" w:color="D3D3D3"/>
-              <w:end w:val="single" w:space="0" w:color="D3D3D3"/>
-            </w:tcBorders>
-          </w:tcPr>
-          <w:p>
-            <w:pPr>
-              <w:spacing w:before="0" w:after="60"/>
-              <w:keepNext/>
-              <w:jc w:val="center"/>
-            </w:pPr>
-            <w:r>
-              <w:rPr>
-                <w:rFonts w:ascii="Calibri" w:hAnsi="Calibri"/>
-                <w:sz w:val="20"/>
-              </w:rPr>
-              <w:t xml:space="default">0.7</w:t>
+              <w:t xml:space="default">0.98</w:t>
+            </w:r>
+          </w:p>
+        </w:tc>
+        <w:tc>
+          <w:tcPr>
+            <w:tcBorders>
+              <w:top w:val="single" w:space="0" w:color="D3D3D3"/>
+              <w:bottom w:val="single" w:space="0" w:color="D3D3D3"/>
+              <w:start w:val="single" w:space="0" w:color="D3D3D3"/>
+              <w:end w:val="single" w:space="0" w:color="D3D3D3"/>
+            </w:tcBorders>
+          </w:tcPr>
+          <w:p>
+            <w:pPr>
+              <w:spacing w:before="0" w:after="60"/>
+              <w:keepNext/>
+              <w:jc w:val="center"/>
+            </w:pPr>
+            <w:r>
+              <w:rPr>
+                <w:rFonts w:ascii="Calibri" w:hAnsi="Calibri"/>
+                <w:sz w:val="20"/>
+              </w:rPr>
+              <w:t xml:space="default">0.84, 1.14</w:t>
+            </w:r>
+          </w:p>
+        </w:tc>
+        <w:tc>
+          <w:tcPr>
+            <w:tcBorders>
+              <w:top w:val="single" w:space="0" w:color="D3D3D3"/>
+              <w:bottom w:val="single" w:space="0" w:color="D3D3D3"/>
+              <w:start w:val="single" w:space="0" w:color="D3D3D3"/>
+              <w:end w:val="single" w:space="0" w:color="D3D3D3"/>
+            </w:tcBorders>
+          </w:tcPr>
+          <w:p>
+            <w:pPr>
+              <w:spacing w:before="0" w:after="60"/>
+              <w:keepNext/>
+              <w:jc w:val="center"/>
+            </w:pPr>
+            <w:r>
+              <w:rPr>
+                <w:rFonts w:ascii="Calibri" w:hAnsi="Calibri"/>
+                <w:sz w:val="20"/>
+              </w:rPr>
+              <w:t xml:space="default">0.8</w:t>
             </w:r>
           </w:p>
         </w:tc>
@@ -3591,31 +3591,31 @@
                 <w:rFonts w:ascii="Calibri" w:hAnsi="Calibri"/>
                 <w:sz w:val="20"/>
               </w:rPr>
-              <w:t xml:space="default">1.0, 1.00</w:t>
-            </w:r>
-          </w:p>
-        </w:tc>
-        <w:tc>
-          <w:tcPr>
-            <w:tcBorders>
-              <w:top w:val="single" w:space="0" w:color="D3D3D3"/>
-              <w:bottom w:val="single" w:space="0" w:color="D3D3D3"/>
-              <w:start w:val="single" w:space="0" w:color="D3D3D3"/>
-              <w:end w:val="single" w:space="0" w:color="D3D3D3"/>
-            </w:tcBorders>
-          </w:tcPr>
-          <w:p>
-            <w:pPr>
-              <w:spacing w:before="0" w:after="60"/>
-              <w:keepNext/>
-              <w:jc w:val="center"/>
-            </w:pPr>
-            <w:r>
-              <w:rPr>
-                <w:rFonts w:ascii="Calibri" w:hAnsi="Calibri"/>
-                <w:sz w:val="20"/>
-              </w:rPr>
-              <w:t xml:space="default">0.9</w:t>
+              <w:t xml:space="default">1.00, 1.00</w:t>
+            </w:r>
+          </w:p>
+        </w:tc>
+        <w:tc>
+          <w:tcPr>
+            <w:tcBorders>
+              <w:top w:val="single" w:space="0" w:color="D3D3D3"/>
+              <w:bottom w:val="single" w:space="0" w:color="D3D3D3"/>
+              <w:start w:val="single" w:space="0" w:color="D3D3D3"/>
+              <w:end w:val="single" w:space="0" w:color="D3D3D3"/>
+            </w:tcBorders>
+          </w:tcPr>
+          <w:p>
+            <w:pPr>
+              <w:spacing w:before="0" w:after="60"/>
+              <w:keepNext/>
+              <w:jc w:val="center"/>
+            </w:pPr>
+            <w:r>
+              <w:rPr>
+                <w:rFonts w:ascii="Calibri" w:hAnsi="Calibri"/>
+                <w:sz w:val="20"/>
+              </w:rPr>
+              <w:t xml:space="default">&gt;0.9</w:t>
             </w:r>
           </w:p>
         </w:tc>
@@ -3870,55 +3870,55 @@
                 <w:rFonts w:ascii="Calibri" w:hAnsi="Calibri"/>
                 <w:sz w:val="20"/>
               </w:rPr>
-              <w:t xml:space="default">0.91</w:t>
-            </w:r>
-          </w:p>
-        </w:tc>
-        <w:tc>
-          <w:tcPr>
-            <w:tcBorders>
-              <w:top w:val="single" w:space="0" w:color="D3D3D3"/>
-              <w:bottom w:val="single" w:space="0" w:color="D3D3D3"/>
-              <w:start w:val="single" w:space="0" w:color="D3D3D3"/>
-              <w:end w:val="single" w:space="0" w:color="D3D3D3"/>
-            </w:tcBorders>
-          </w:tcPr>
-          <w:p>
-            <w:pPr>
-              <w:spacing w:before="0" w:after="60"/>
-              <w:keepNext/>
-              <w:jc w:val="center"/>
-            </w:pPr>
-            <w:r>
-              <w:rPr>
-                <w:rFonts w:ascii="Calibri" w:hAnsi="Calibri"/>
-                <w:sz w:val="20"/>
-              </w:rPr>
-              <w:t xml:space="default">0.77, 1.07</w:t>
-            </w:r>
-          </w:p>
-        </w:tc>
-        <w:tc>
-          <w:tcPr>
-            <w:tcBorders>
-              <w:top w:val="single" w:space="0" w:color="D3D3D3"/>
-              <w:bottom w:val="single" w:space="0" w:color="D3D3D3"/>
-              <w:start w:val="single" w:space="0" w:color="D3D3D3"/>
-              <w:end w:val="single" w:space="0" w:color="D3D3D3"/>
-            </w:tcBorders>
-          </w:tcPr>
-          <w:p>
-            <w:pPr>
-              <w:spacing w:before="0" w:after="60"/>
-              <w:keepNext/>
-              <w:jc w:val="center"/>
-            </w:pPr>
-            <w:r>
-              <w:rPr>
-                <w:rFonts w:ascii="Calibri" w:hAnsi="Calibri"/>
-                <w:sz w:val="20"/>
-              </w:rPr>
-              <w:t xml:space="default">0.2</w:t>
+              <w:t xml:space="default">0.93</w:t>
+            </w:r>
+          </w:p>
+        </w:tc>
+        <w:tc>
+          <w:tcPr>
+            <w:tcBorders>
+              <w:top w:val="single" w:space="0" w:color="D3D3D3"/>
+              <w:bottom w:val="single" w:space="0" w:color="D3D3D3"/>
+              <w:start w:val="single" w:space="0" w:color="D3D3D3"/>
+              <w:end w:val="single" w:space="0" w:color="D3D3D3"/>
+            </w:tcBorders>
+          </w:tcPr>
+          <w:p>
+            <w:pPr>
+              <w:spacing w:before="0" w:after="60"/>
+              <w:keepNext/>
+              <w:jc w:val="center"/>
+            </w:pPr>
+            <w:r>
+              <w:rPr>
+                <w:rFonts w:ascii="Calibri" w:hAnsi="Calibri"/>
+                <w:sz w:val="20"/>
+              </w:rPr>
+              <w:t xml:space="default">0.80, 1.08</w:t>
+            </w:r>
+          </w:p>
+        </w:tc>
+        <w:tc>
+          <w:tcPr>
+            <w:tcBorders>
+              <w:top w:val="single" w:space="0" w:color="D3D3D3"/>
+              <w:bottom w:val="single" w:space="0" w:color="D3D3D3"/>
+              <w:start w:val="single" w:space="0" w:color="D3D3D3"/>
+              <w:end w:val="single" w:space="0" w:color="D3D3D3"/>
+            </w:tcBorders>
+          </w:tcPr>
+          <w:p>
+            <w:pPr>
+              <w:spacing w:before="0" w:after="60"/>
+              <w:keepNext/>
+              <w:jc w:val="center"/>
+            </w:pPr>
+            <w:r>
+              <w:rPr>
+                <w:rFonts w:ascii="Calibri" w:hAnsi="Calibri"/>
+                <w:sz w:val="20"/>
+              </w:rPr>
+              <w:t xml:space="default">0.3</w:t>
             </w:r>
           </w:p>
         </w:tc>
@@ -4019,7 +4019,7 @@
                 <w:rFonts w:ascii="Calibri" w:hAnsi="Calibri"/>
                 <w:sz w:val="20"/>
               </w:rPr>
-              <w:t xml:space="default">0.7</w:t>
+              <w:t xml:space="default">0.6</w:t>
             </w:r>
           </w:p>
         </w:tc>
@@ -4298,7 +4298,7 @@
                 <w:rFonts w:ascii="Calibri" w:hAnsi="Calibri"/>
                 <w:sz w:val="20"/>
               </w:rPr>
-              <w:t xml:space="default">0.83, 1.09</w:t>
+              <w:t xml:space="default">0.84, 1.08</w:t>
             </w:r>
           </w:p>
         </w:tc>
@@ -4710,55 +4710,55 @@
                 <w:rFonts w:ascii="Calibri" w:hAnsi="Calibri"/>
                 <w:sz w:val="20"/>
               </w:rPr>
-              <w:t xml:space="default">0.93</w:t>
-            </w:r>
-          </w:p>
-        </w:tc>
-        <w:tc>
-          <w:tcPr>
-            <w:tcBorders>
-              <w:top w:val="single" w:space="0" w:color="D3D3D3"/>
-              <w:bottom w:val="single" w:space="0" w:color="D3D3D3"/>
-              <w:start w:val="single" w:space="0" w:color="D3D3D3"/>
-              <w:end w:val="single" w:space="0" w:color="D3D3D3"/>
-            </w:tcBorders>
-          </w:tcPr>
-          <w:p>
-            <w:pPr>
-              <w:spacing w:before="0" w:after="60"/>
-              <w:keepNext/>
-              <w:jc w:val="center"/>
-            </w:pPr>
-            <w:r>
-              <w:rPr>
-                <w:rFonts w:ascii="Calibri" w:hAnsi="Calibri"/>
-                <w:sz w:val="20"/>
-              </w:rPr>
-              <w:t xml:space="default">0.78, 1.11</w:t>
-            </w:r>
-          </w:p>
-        </w:tc>
-        <w:tc>
-          <w:tcPr>
-            <w:tcBorders>
-              <w:top w:val="single" w:space="0" w:color="D3D3D3"/>
-              <w:bottom w:val="single" w:space="0" w:color="D3D3D3"/>
-              <w:start w:val="single" w:space="0" w:color="D3D3D3"/>
-              <w:end w:val="single" w:space="0" w:color="D3D3D3"/>
-            </w:tcBorders>
-          </w:tcPr>
-          <w:p>
-            <w:pPr>
-              <w:spacing w:before="0" w:after="60"/>
-              <w:keepNext/>
-              <w:jc w:val="center"/>
-            </w:pPr>
-            <w:r>
-              <w:rPr>
-                <w:rFonts w:ascii="Calibri" w:hAnsi="Calibri"/>
-                <w:sz w:val="20"/>
-              </w:rPr>
-              <w:t xml:space="default">0.5</w:t>
+              <w:t xml:space="default">0.97</w:t>
+            </w:r>
+          </w:p>
+        </w:tc>
+        <w:tc>
+          <w:tcPr>
+            <w:tcBorders>
+              <w:top w:val="single" w:space="0" w:color="D3D3D3"/>
+              <w:bottom w:val="single" w:space="0" w:color="D3D3D3"/>
+              <w:start w:val="single" w:space="0" w:color="D3D3D3"/>
+              <w:end w:val="single" w:space="0" w:color="D3D3D3"/>
+            </w:tcBorders>
+          </w:tcPr>
+          <w:p>
+            <w:pPr>
+              <w:spacing w:before="0" w:after="60"/>
+              <w:keepNext/>
+              <w:jc w:val="center"/>
+            </w:pPr>
+            <w:r>
+              <w:rPr>
+                <w:rFonts w:ascii="Calibri" w:hAnsi="Calibri"/>
+                <w:sz w:val="20"/>
+              </w:rPr>
+              <w:t xml:space="default">0.83, 1.13</w:t>
+            </w:r>
+          </w:p>
+        </w:tc>
+        <w:tc>
+          <w:tcPr>
+            <w:tcBorders>
+              <w:top w:val="single" w:space="0" w:color="D3D3D3"/>
+              <w:bottom w:val="single" w:space="0" w:color="D3D3D3"/>
+              <w:start w:val="single" w:space="0" w:color="D3D3D3"/>
+              <w:end w:val="single" w:space="0" w:color="D3D3D3"/>
+            </w:tcBorders>
+          </w:tcPr>
+          <w:p>
+            <w:pPr>
+              <w:spacing w:before="0" w:after="60"/>
+              <w:keepNext/>
+              <w:jc w:val="center"/>
+            </w:pPr>
+            <w:r>
+              <w:rPr>
+                <w:rFonts w:ascii="Calibri" w:hAnsi="Calibri"/>
+                <w:sz w:val="20"/>
+              </w:rPr>
+              <w:t xml:space="default">0.7</w:t>
             </w:r>
           </w:p>
         </w:tc>
@@ -4835,31 +4835,31 @@
                 <w:rFonts w:ascii="Calibri" w:hAnsi="Calibri"/>
                 <w:sz w:val="20"/>
               </w:rPr>
-              <w:t xml:space="default">0.99, 1.00</w:t>
-            </w:r>
-          </w:p>
-        </w:tc>
-        <w:tc>
-          <w:tcPr>
-            <w:tcBorders>
-              <w:top w:val="single" w:space="0" w:color="D3D3D3"/>
-              <w:bottom w:val="single" w:space="0" w:color="D3D3D3"/>
-              <w:start w:val="single" w:space="0" w:color="D3D3D3"/>
-              <w:end w:val="single" w:space="0" w:color="D3D3D3"/>
-            </w:tcBorders>
-          </w:tcPr>
-          <w:p>
-            <w:pPr>
-              <w:spacing w:before="0" w:after="60"/>
-              <w:keepNext/>
-              <w:jc w:val="center"/>
-            </w:pPr>
-            <w:r>
-              <w:rPr>
-                <w:rFonts w:ascii="Calibri" w:hAnsi="Calibri"/>
-                <w:sz w:val="20"/>
-              </w:rPr>
-              <w:t xml:space="default">0.7</w:t>
+              <w:t xml:space="default">1.0, 1.00</w:t>
+            </w:r>
+          </w:p>
+        </w:tc>
+        <w:tc>
+          <w:tcPr>
+            <w:tcBorders>
+              <w:top w:val="single" w:space="0" w:color="D3D3D3"/>
+              <w:bottom w:val="single" w:space="0" w:color="D3D3D3"/>
+              <w:start w:val="single" w:space="0" w:color="D3D3D3"/>
+              <w:end w:val="single" w:space="0" w:color="D3D3D3"/>
+            </w:tcBorders>
+          </w:tcPr>
+          <w:p>
+            <w:pPr>
+              <w:spacing w:before="0" w:after="60"/>
+              <w:keepNext/>
+              <w:jc w:val="center"/>
+            </w:pPr>
+            <w:r>
+              <w:rPr>
+                <w:rFonts w:ascii="Calibri" w:hAnsi="Calibri"/>
+                <w:sz w:val="20"/>
+              </w:rPr>
+              <w:t xml:space="default">0.8</w:t>
             </w:r>
           </w:p>
         </w:tc>
@@ -5114,55 +5114,55 @@
                 <w:rFonts w:ascii="Calibri" w:hAnsi="Calibri"/>
                 <w:sz w:val="20"/>
               </w:rPr>
-              <w:t xml:space="default">0.90</w:t>
-            </w:r>
-          </w:p>
-        </w:tc>
-        <w:tc>
-          <w:tcPr>
-            <w:tcBorders>
-              <w:top w:val="single" w:space="0" w:color="D3D3D3"/>
-              <w:bottom w:val="single" w:space="0" w:color="D3D3D3"/>
-              <w:start w:val="single" w:space="0" w:color="D3D3D3"/>
-              <w:end w:val="single" w:space="0" w:color="D3D3D3"/>
-            </w:tcBorders>
-          </w:tcPr>
-          <w:p>
-            <w:pPr>
-              <w:spacing w:before="0" w:after="60"/>
-              <w:keepNext/>
-              <w:jc w:val="center"/>
-            </w:pPr>
-            <w:r>
-              <w:rPr>
-                <w:rFonts w:ascii="Calibri" w:hAnsi="Calibri"/>
-                <w:sz w:val="20"/>
-              </w:rPr>
-              <w:t xml:space="default">0.76, 1.06</w:t>
-            </w:r>
-          </w:p>
-        </w:tc>
-        <w:tc>
-          <w:tcPr>
-            <w:tcBorders>
-              <w:top w:val="single" w:space="0" w:color="D3D3D3"/>
-              <w:bottom w:val="single" w:space="0" w:color="D3D3D3"/>
-              <w:start w:val="single" w:space="0" w:color="D3D3D3"/>
-              <w:end w:val="single" w:space="0" w:color="D3D3D3"/>
-            </w:tcBorders>
-          </w:tcPr>
-          <w:p>
-            <w:pPr>
-              <w:spacing w:before="0" w:after="60"/>
-              <w:keepNext/>
-              <w:jc w:val="center"/>
-            </w:pPr>
-            <w:r>
-              <w:rPr>
-                <w:rFonts w:ascii="Calibri" w:hAnsi="Calibri"/>
-                <w:sz w:val="20"/>
-              </w:rPr>
-              <w:t xml:space="default">0.2</w:t>
+              <w:t xml:space="default">0.92</w:t>
+            </w:r>
+          </w:p>
+        </w:tc>
+        <w:tc>
+          <w:tcPr>
+            <w:tcBorders>
+              <w:top w:val="single" w:space="0" w:color="D3D3D3"/>
+              <w:bottom w:val="single" w:space="0" w:color="D3D3D3"/>
+              <w:start w:val="single" w:space="0" w:color="D3D3D3"/>
+              <w:end w:val="single" w:space="0" w:color="D3D3D3"/>
+            </w:tcBorders>
+          </w:tcPr>
+          <w:p>
+            <w:pPr>
+              <w:spacing w:before="0" w:after="60"/>
+              <w:keepNext/>
+              <w:jc w:val="center"/>
+            </w:pPr>
+            <w:r>
+              <w:rPr>
+                <w:rFonts w:ascii="Calibri" w:hAnsi="Calibri"/>
+                <w:sz w:val="20"/>
+              </w:rPr>
+              <w:t xml:space="default">0.79, 1.07</w:t>
+            </w:r>
+          </w:p>
+        </w:tc>
+        <w:tc>
+          <w:tcPr>
+            <w:tcBorders>
+              <w:top w:val="single" w:space="0" w:color="D3D3D3"/>
+              <w:bottom w:val="single" w:space="0" w:color="D3D3D3"/>
+              <w:start w:val="single" w:space="0" w:color="D3D3D3"/>
+              <w:end w:val="single" w:space="0" w:color="D3D3D3"/>
+            </w:tcBorders>
+          </w:tcPr>
+          <w:p>
+            <w:pPr>
+              <w:spacing w:before="0" w:after="60"/>
+              <w:keepNext/>
+              <w:jc w:val="center"/>
+            </w:pPr>
+            <w:r>
+              <w:rPr>
+                <w:rFonts w:ascii="Calibri" w:hAnsi="Calibri"/>
+                <w:sz w:val="20"/>
+              </w:rPr>
+              <w:t xml:space="default">0.3</w:t>
             </w:r>
           </w:p>
         </w:tc>
@@ -5215,55 +5215,55 @@
                 <w:rFonts w:ascii="Calibri" w:hAnsi="Calibri"/>
                 <w:sz w:val="20"/>
               </w:rPr>
-              <w:t xml:space="default">1.00</w:t>
-            </w:r>
-          </w:p>
-        </w:tc>
-        <w:tc>
-          <w:tcPr>
-            <w:tcBorders>
-              <w:top w:val="single" w:space="0" w:color="D3D3D3"/>
-              <w:bottom w:val="single" w:space="0" w:color="D3D3D3"/>
-              <w:start w:val="single" w:space="0" w:color="D3D3D3"/>
-              <w:end w:val="single" w:space="0" w:color="D3D3D3"/>
-            </w:tcBorders>
-          </w:tcPr>
-          <w:p>
-            <w:pPr>
-              <w:spacing w:before="0" w:after="60"/>
-              <w:keepNext/>
-              <w:jc w:val="center"/>
-            </w:pPr>
-            <w:r>
-              <w:rPr>
-                <w:rFonts w:ascii="Calibri" w:hAnsi="Calibri"/>
-                <w:sz w:val="20"/>
-              </w:rPr>
-              <w:t xml:space="default">0.96, 1.04</w:t>
-            </w:r>
-          </w:p>
-        </w:tc>
-        <w:tc>
-          <w:tcPr>
-            <w:tcBorders>
-              <w:top w:val="single" w:space="0" w:color="D3D3D3"/>
-              <w:bottom w:val="single" w:space="0" w:color="D3D3D3"/>
-              <w:start w:val="single" w:space="0" w:color="D3D3D3"/>
-              <w:end w:val="single" w:space="0" w:color="D3D3D3"/>
-            </w:tcBorders>
-          </w:tcPr>
-          <w:p>
-            <w:pPr>
-              <w:spacing w:before="0" w:after="60"/>
-              <w:keepNext/>
-              <w:jc w:val="center"/>
-            </w:pPr>
-            <w:r>
-              <w:rPr>
-                <w:rFonts w:ascii="Calibri" w:hAnsi="Calibri"/>
-                <w:sz w:val="20"/>
-              </w:rPr>
-              <w:t xml:space="default">0.9</w:t>
+              <w:t xml:space="default">1.01</w:t>
+            </w:r>
+          </w:p>
+        </w:tc>
+        <w:tc>
+          <w:tcPr>
+            <w:tcBorders>
+              <w:top w:val="single" w:space="0" w:color="D3D3D3"/>
+              <w:bottom w:val="single" w:space="0" w:color="D3D3D3"/>
+              <w:start w:val="single" w:space="0" w:color="D3D3D3"/>
+              <w:end w:val="single" w:space="0" w:color="D3D3D3"/>
+            </w:tcBorders>
+          </w:tcPr>
+          <w:p>
+            <w:pPr>
+              <w:spacing w:before="0" w:after="60"/>
+              <w:keepNext/>
+              <w:jc w:val="center"/>
+            </w:pPr>
+            <w:r>
+              <w:rPr>
+                <w:rFonts w:ascii="Calibri" w:hAnsi="Calibri"/>
+                <w:sz w:val="20"/>
+              </w:rPr>
+              <w:t xml:space="default">0.97, 1.04</w:t>
+            </w:r>
+          </w:p>
+        </w:tc>
+        <w:tc>
+          <w:tcPr>
+            <w:tcBorders>
+              <w:top w:val="single" w:space="0" w:color="D3D3D3"/>
+              <w:bottom w:val="single" w:space="0" w:color="D3D3D3"/>
+              <w:start w:val="single" w:space="0" w:color="D3D3D3"/>
+              <w:end w:val="single" w:space="0" w:color="D3D3D3"/>
+            </w:tcBorders>
+          </w:tcPr>
+          <w:p>
+            <w:pPr>
+              <w:spacing w:before="0" w:after="60"/>
+              <w:keepNext/>
+              <w:jc w:val="center"/>
+            </w:pPr>
+            <w:r>
+              <w:rPr>
+                <w:rFonts w:ascii="Calibri" w:hAnsi="Calibri"/>
+                <w:sz w:val="20"/>
+              </w:rPr>
+              <w:t xml:space="default">0.7</w:t>
             </w:r>
           </w:p>
         </w:tc>
@@ -5518,55 +5518,55 @@
                 <w:rFonts w:ascii="Calibri" w:hAnsi="Calibri"/>
                 <w:sz w:val="20"/>
               </w:rPr>
-              <w:t xml:space="default">0.97</w:t>
-            </w:r>
-          </w:p>
-        </w:tc>
-        <w:tc>
-          <w:tcPr>
-            <w:tcBorders>
-              <w:top w:val="single" w:space="0" w:color="D3D3D3"/>
-              <w:bottom w:val="single" w:space="0" w:color="D3D3D3"/>
-              <w:start w:val="single" w:space="0" w:color="D3D3D3"/>
-              <w:end w:val="single" w:space="0" w:color="D3D3D3"/>
-            </w:tcBorders>
-          </w:tcPr>
-          <w:p>
-            <w:pPr>
-              <w:spacing w:before="0" w:after="60"/>
-              <w:keepNext/>
-              <w:jc w:val="center"/>
-            </w:pPr>
-            <w:r>
-              <w:rPr>
-                <w:rFonts w:ascii="Calibri" w:hAnsi="Calibri"/>
-                <w:sz w:val="20"/>
-              </w:rPr>
-              <w:t xml:space="default">0.84, 1.11</w:t>
-            </w:r>
-          </w:p>
-        </w:tc>
-        <w:tc>
-          <w:tcPr>
-            <w:tcBorders>
-              <w:top w:val="single" w:space="0" w:color="D3D3D3"/>
-              <w:bottom w:val="single" w:space="0" w:color="D3D3D3"/>
-              <w:start w:val="single" w:space="0" w:color="D3D3D3"/>
-              <w:end w:val="single" w:space="0" w:color="D3D3D3"/>
-            </w:tcBorders>
-          </w:tcPr>
-          <w:p>
-            <w:pPr>
-              <w:spacing w:before="0" w:after="60"/>
-              <w:keepNext/>
-              <w:jc w:val="center"/>
-            </w:pPr>
-            <w:r>
-              <w:rPr>
-                <w:rFonts w:ascii="Calibri" w:hAnsi="Calibri"/>
-                <w:sz w:val="20"/>
-              </w:rPr>
-              <w:t xml:space="default">0.6</w:t>
+              <w:t xml:space="default">0.95</w:t>
+            </w:r>
+          </w:p>
+        </w:tc>
+        <w:tc>
+          <w:tcPr>
+            <w:tcBorders>
+              <w:top w:val="single" w:space="0" w:color="D3D3D3"/>
+              <w:bottom w:val="single" w:space="0" w:color="D3D3D3"/>
+              <w:start w:val="single" w:space="0" w:color="D3D3D3"/>
+              <w:end w:val="single" w:space="0" w:color="D3D3D3"/>
+            </w:tcBorders>
+          </w:tcPr>
+          <w:p>
+            <w:pPr>
+              <w:spacing w:before="0" w:after="60"/>
+              <w:keepNext/>
+              <w:jc w:val="center"/>
+            </w:pPr>
+            <w:r>
+              <w:rPr>
+                <w:rFonts w:ascii="Calibri" w:hAnsi="Calibri"/>
+                <w:sz w:val="20"/>
+              </w:rPr>
+              <w:t xml:space="default">0.84, 1.08</w:t>
+            </w:r>
+          </w:p>
+        </w:tc>
+        <w:tc>
+          <w:tcPr>
+            <w:tcBorders>
+              <w:top w:val="single" w:space="0" w:color="D3D3D3"/>
+              <w:bottom w:val="single" w:space="0" w:color="D3D3D3"/>
+              <w:start w:val="single" w:space="0" w:color="D3D3D3"/>
+              <w:end w:val="single" w:space="0" w:color="D3D3D3"/>
+            </w:tcBorders>
+          </w:tcPr>
+          <w:p>
+            <w:pPr>
+              <w:spacing w:before="0" w:after="60"/>
+              <w:keepNext/>
+              <w:jc w:val="center"/>
+            </w:pPr>
+            <w:r>
+              <w:rPr>
+                <w:rFonts w:ascii="Calibri" w:hAnsi="Calibri"/>
+                <w:sz w:val="20"/>
+              </w:rPr>
+              <w:t xml:space="default">0.4</w:t>
             </w:r>
           </w:p>
         </w:tc>
@@ -5667,7 +5667,7 @@
                 <w:rFonts w:ascii="Calibri" w:hAnsi="Calibri"/>
                 <w:sz w:val="20"/>
               </w:rPr>
-              <w:t xml:space="default">0.4</w:t>
+              <w:t xml:space="default">0.3</w:t>
             </w:r>
           </w:p>
         </w:tc>

</xml_diff>

<commit_message>
Minor changes README and in reports.
</commit_message>
<xml_diff>
--- a/results/output_tables/TableS2.docx
+++ b/results/output_tables/TableS2.docx
@@ -2097,7 +2097,7 @@
                 <w:rFonts w:ascii="Calibri" w:hAnsi="Calibri"/>
                 <w:sz w:val="20"/>
               </w:rPr>
-              <w:t xml:space="default">    Man</w:t>
+              <w:t xml:space="default">    Woman</w:t>
             </w:r>
           </w:p>
         </w:tc>
@@ -2198,55 +2198,55 @@
                 <w:rFonts w:ascii="Calibri" w:hAnsi="Calibri"/>
                 <w:sz w:val="20"/>
               </w:rPr>
-              <w:t xml:space="default">    Woman</w:t>
-            </w:r>
-          </w:p>
-        </w:tc>
-        <w:tc>
-          <w:tcPr>
-            <w:tcBorders>
-              <w:top w:val="single" w:space="0" w:color="D3D3D3"/>
-              <w:bottom w:val="single" w:space="0" w:color="D3D3D3"/>
-              <w:start w:val="single" w:space="0" w:color="D3D3D3"/>
-              <w:end w:val="single" w:space="0" w:color="D3D3D3"/>
-            </w:tcBorders>
-          </w:tcPr>
-          <w:p>
-            <w:pPr>
-              <w:spacing w:before="0" w:after="60"/>
-              <w:keepNext/>
-              <w:jc w:val="center"/>
-            </w:pPr>
-            <w:r>
-              <w:rPr>
-                <w:rFonts w:ascii="Calibri" w:hAnsi="Calibri"/>
-                <w:sz w:val="20"/>
-              </w:rPr>
-              <w:t xml:space="default">0.91</w:t>
-            </w:r>
-          </w:p>
-        </w:tc>
-        <w:tc>
-          <w:tcPr>
-            <w:tcBorders>
-              <w:top w:val="single" w:space="0" w:color="D3D3D3"/>
-              <w:bottom w:val="single" w:space="0" w:color="D3D3D3"/>
-              <w:start w:val="single" w:space="0" w:color="D3D3D3"/>
-              <w:end w:val="single" w:space="0" w:color="D3D3D3"/>
-            </w:tcBorders>
-          </w:tcPr>
-          <w:p>
-            <w:pPr>
-              <w:spacing w:before="0" w:after="60"/>
-              <w:keepNext/>
-              <w:jc w:val="center"/>
-            </w:pPr>
-            <w:r>
-              <w:rPr>
-                <w:rFonts w:ascii="Calibri" w:hAnsi="Calibri"/>
-                <w:sz w:val="20"/>
-              </w:rPr>
-              <w:t xml:space="default">0.75, 1.12</w:t>
+              <w:t xml:space="default">    Man</w:t>
+            </w:r>
+          </w:p>
+        </w:tc>
+        <w:tc>
+          <w:tcPr>
+            <w:tcBorders>
+              <w:top w:val="single" w:space="0" w:color="D3D3D3"/>
+              <w:bottom w:val="single" w:space="0" w:color="D3D3D3"/>
+              <w:start w:val="single" w:space="0" w:color="D3D3D3"/>
+              <w:end w:val="single" w:space="0" w:color="D3D3D3"/>
+            </w:tcBorders>
+          </w:tcPr>
+          <w:p>
+            <w:pPr>
+              <w:spacing w:before="0" w:after="60"/>
+              <w:keepNext/>
+              <w:jc w:val="center"/>
+            </w:pPr>
+            <w:r>
+              <w:rPr>
+                <w:rFonts w:ascii="Calibri" w:hAnsi="Calibri"/>
+                <w:sz w:val="20"/>
+              </w:rPr>
+              <w:t xml:space="default">1.09</w:t>
+            </w:r>
+          </w:p>
+        </w:tc>
+        <w:tc>
+          <w:tcPr>
+            <w:tcBorders>
+              <w:top w:val="single" w:space="0" w:color="D3D3D3"/>
+              <w:bottom w:val="single" w:space="0" w:color="D3D3D3"/>
+              <w:start w:val="single" w:space="0" w:color="D3D3D3"/>
+              <w:end w:val="single" w:space="0" w:color="D3D3D3"/>
+            </w:tcBorders>
+          </w:tcPr>
+          <w:p>
+            <w:pPr>
+              <w:spacing w:before="0" w:after="60"/>
+              <w:keepNext/>
+              <w:jc w:val="center"/>
+            </w:pPr>
+            <w:r>
+              <w:rPr>
+                <w:rFonts w:ascii="Calibri" w:hAnsi="Calibri"/>
+                <w:sz w:val="20"/>
+              </w:rPr>
+              <w:t xml:space="default">0.89, 1.34</w:t>
             </w:r>
           </w:p>
         </w:tc>
@@ -3341,7 +3341,7 @@
                 <w:rFonts w:ascii="Calibri" w:hAnsi="Calibri"/>
                 <w:sz w:val="20"/>
               </w:rPr>
-              <w:t xml:space="default">    Man</w:t>
+              <w:t xml:space="default">    Woman</w:t>
             </w:r>
           </w:p>
         </w:tc>
@@ -3442,55 +3442,55 @@
                 <w:rFonts w:ascii="Calibri" w:hAnsi="Calibri"/>
                 <w:sz w:val="20"/>
               </w:rPr>
-              <w:t xml:space="default">    Woman</w:t>
-            </w:r>
-          </w:p>
-        </w:tc>
-        <w:tc>
-          <w:tcPr>
-            <w:tcBorders>
-              <w:top w:val="single" w:space="0" w:color="D3D3D3"/>
-              <w:bottom w:val="single" w:space="0" w:color="D3D3D3"/>
-              <w:start w:val="single" w:space="0" w:color="D3D3D3"/>
-              <w:end w:val="single" w:space="0" w:color="D3D3D3"/>
-            </w:tcBorders>
-          </w:tcPr>
-          <w:p>
-            <w:pPr>
-              <w:spacing w:before="0" w:after="60"/>
-              <w:keepNext/>
-              <w:jc w:val="center"/>
-            </w:pPr>
-            <w:r>
-              <w:rPr>
-                <w:rFonts w:ascii="Calibri" w:hAnsi="Calibri"/>
-                <w:sz w:val="20"/>
-              </w:rPr>
-              <w:t xml:space="default">0.98</w:t>
-            </w:r>
-          </w:p>
-        </w:tc>
-        <w:tc>
-          <w:tcPr>
-            <w:tcBorders>
-              <w:top w:val="single" w:space="0" w:color="D3D3D3"/>
-              <w:bottom w:val="single" w:space="0" w:color="D3D3D3"/>
-              <w:start w:val="single" w:space="0" w:color="D3D3D3"/>
-              <w:end w:val="single" w:space="0" w:color="D3D3D3"/>
-            </w:tcBorders>
-          </w:tcPr>
-          <w:p>
-            <w:pPr>
-              <w:spacing w:before="0" w:after="60"/>
-              <w:keepNext/>
-              <w:jc w:val="center"/>
-            </w:pPr>
-            <w:r>
-              <w:rPr>
-                <w:rFonts w:ascii="Calibri" w:hAnsi="Calibri"/>
-                <w:sz w:val="20"/>
-              </w:rPr>
-              <w:t xml:space="default">0.84, 1.14</w:t>
+              <w:t xml:space="default">    Man</w:t>
+            </w:r>
+          </w:p>
+        </w:tc>
+        <w:tc>
+          <w:tcPr>
+            <w:tcBorders>
+              <w:top w:val="single" w:space="0" w:color="D3D3D3"/>
+              <w:bottom w:val="single" w:space="0" w:color="D3D3D3"/>
+              <w:start w:val="single" w:space="0" w:color="D3D3D3"/>
+              <w:end w:val="single" w:space="0" w:color="D3D3D3"/>
+            </w:tcBorders>
+          </w:tcPr>
+          <w:p>
+            <w:pPr>
+              <w:spacing w:before="0" w:after="60"/>
+              <w:keepNext/>
+              <w:jc w:val="center"/>
+            </w:pPr>
+            <w:r>
+              <w:rPr>
+                <w:rFonts w:ascii="Calibri" w:hAnsi="Calibri"/>
+                <w:sz w:val="20"/>
+              </w:rPr>
+              <w:t xml:space="default">1.02</w:t>
+            </w:r>
+          </w:p>
+        </w:tc>
+        <w:tc>
+          <w:tcPr>
+            <w:tcBorders>
+              <w:top w:val="single" w:space="0" w:color="D3D3D3"/>
+              <w:bottom w:val="single" w:space="0" w:color="D3D3D3"/>
+              <w:start w:val="single" w:space="0" w:color="D3D3D3"/>
+              <w:end w:val="single" w:space="0" w:color="D3D3D3"/>
+            </w:tcBorders>
+          </w:tcPr>
+          <w:p>
+            <w:pPr>
+              <w:spacing w:before="0" w:after="60"/>
+              <w:keepNext/>
+              <w:jc w:val="center"/>
+            </w:pPr>
+            <w:r>
+              <w:rPr>
+                <w:rFonts w:ascii="Calibri" w:hAnsi="Calibri"/>
+                <w:sz w:val="20"/>
+              </w:rPr>
+              <w:t xml:space="default">0.88, 1.19</w:t>
             </w:r>
           </w:p>
         </w:tc>
@@ -4585,7 +4585,7 @@
                 <w:rFonts w:ascii="Calibri" w:hAnsi="Calibri"/>
                 <w:sz w:val="20"/>
               </w:rPr>
-              <w:t xml:space="default">    Man</w:t>
+              <w:t xml:space="default">    Woman</w:t>
             </w:r>
           </w:p>
         </w:tc>
@@ -4686,55 +4686,55 @@
                 <w:rFonts w:ascii="Calibri" w:hAnsi="Calibri"/>
                 <w:sz w:val="20"/>
               </w:rPr>
-              <w:t xml:space="default">    Woman</w:t>
-            </w:r>
-          </w:p>
-        </w:tc>
-        <w:tc>
-          <w:tcPr>
-            <w:tcBorders>
-              <w:top w:val="single" w:space="0" w:color="D3D3D3"/>
-              <w:bottom w:val="single" w:space="0" w:color="D3D3D3"/>
-              <w:start w:val="single" w:space="0" w:color="D3D3D3"/>
-              <w:end w:val="single" w:space="0" w:color="D3D3D3"/>
-            </w:tcBorders>
-          </w:tcPr>
-          <w:p>
-            <w:pPr>
-              <w:spacing w:before="0" w:after="60"/>
-              <w:keepNext/>
-              <w:jc w:val="center"/>
-            </w:pPr>
-            <w:r>
-              <w:rPr>
-                <w:rFonts w:ascii="Calibri" w:hAnsi="Calibri"/>
-                <w:sz w:val="20"/>
-              </w:rPr>
-              <w:t xml:space="default">0.97</w:t>
-            </w:r>
-          </w:p>
-        </w:tc>
-        <w:tc>
-          <w:tcPr>
-            <w:tcBorders>
-              <w:top w:val="single" w:space="0" w:color="D3D3D3"/>
-              <w:bottom w:val="single" w:space="0" w:color="D3D3D3"/>
-              <w:start w:val="single" w:space="0" w:color="D3D3D3"/>
-              <w:end w:val="single" w:space="0" w:color="D3D3D3"/>
-            </w:tcBorders>
-          </w:tcPr>
-          <w:p>
-            <w:pPr>
-              <w:spacing w:before="0" w:after="60"/>
-              <w:keepNext/>
-              <w:jc w:val="center"/>
-            </w:pPr>
-            <w:r>
-              <w:rPr>
-                <w:rFonts w:ascii="Calibri" w:hAnsi="Calibri"/>
-                <w:sz w:val="20"/>
-              </w:rPr>
-              <w:t xml:space="default">0.83, 1.13</w:t>
+              <w:t xml:space="default">    Man</w:t>
+            </w:r>
+          </w:p>
+        </w:tc>
+        <w:tc>
+          <w:tcPr>
+            <w:tcBorders>
+              <w:top w:val="single" w:space="0" w:color="D3D3D3"/>
+              <w:bottom w:val="single" w:space="0" w:color="D3D3D3"/>
+              <w:start w:val="single" w:space="0" w:color="D3D3D3"/>
+              <w:end w:val="single" w:space="0" w:color="D3D3D3"/>
+            </w:tcBorders>
+          </w:tcPr>
+          <w:p>
+            <w:pPr>
+              <w:spacing w:before="0" w:after="60"/>
+              <w:keepNext/>
+              <w:jc w:val="center"/>
+            </w:pPr>
+            <w:r>
+              <w:rPr>
+                <w:rFonts w:ascii="Calibri" w:hAnsi="Calibri"/>
+                <w:sz w:val="20"/>
+              </w:rPr>
+              <w:t xml:space="default">1.04</w:t>
+            </w:r>
+          </w:p>
+        </w:tc>
+        <w:tc>
+          <w:tcPr>
+            <w:tcBorders>
+              <w:top w:val="single" w:space="0" w:color="D3D3D3"/>
+              <w:bottom w:val="single" w:space="0" w:color="D3D3D3"/>
+              <w:start w:val="single" w:space="0" w:color="D3D3D3"/>
+              <w:end w:val="single" w:space="0" w:color="D3D3D3"/>
+            </w:tcBorders>
+          </w:tcPr>
+          <w:p>
+            <w:pPr>
+              <w:spacing w:before="0" w:after="60"/>
+              <w:keepNext/>
+              <w:jc w:val="center"/>
+            </w:pPr>
+            <w:r>
+              <w:rPr>
+                <w:rFonts w:ascii="Calibri" w:hAnsi="Calibri"/>
+                <w:sz w:val="20"/>
+              </w:rPr>
+              <w:t xml:space="default">0.89, 1.21</w:t>
             </w:r>
           </w:p>
         </w:tc>

</xml_diff>